<commit_message>
toc in word updated
</commit_message>
<xml_diff>
--- a/fsc_q1_2022_southeast_word.docx
+++ b/fsc_q1_2022_southeast_word.docx
@@ -88,6 +88,32 @@
         <w:t xml:space="preserve">2022-05-06</w:t>
       </w:r>
     </w:p>
+    <w:sdt>
+      <w:sdtPr>
+        <w:docPartObj>
+          <w:docPartGallery w:val="Table of Contents"/>
+          <w:docPartUnique/>
+        </w:docPartObj>
+      </w:sdtPr>
+      <w:sdtContent>
+        <w:p>
+          <w:pPr>
+            <w:pStyle w:val="TOCHeading"/>
+          </w:pPr>
+          <w:r>
+            <w:t xml:space="preserve">Table of Contents</w:t>
+          </w:r>
+        </w:p>
+        <w:p>
+          <w:r>
+            <w:fldChar w:fldCharType="begin" w:dirty="true"/>
+            <w:instrText xml:space="preserve">TOC \o "1-3" \h \z \u</w:instrText>
+            <w:fldChar w:fldCharType="separate"/>
+            <w:fldChar w:fldCharType="end"/>
+          </w:r>
+        </w:p>
+      </w:sdtContent>
+    </w:sdt>
     <w:bookmarkStart w:id="23" w:name="summary-of-achievements"/>
     <w:p>
       <w:pPr>
@@ -1143,7 +1169,7 @@
     </w:p>
     <w:bookmarkEnd w:id="22"/>
     <w:bookmarkEnd w:id="23"/>
-    <w:bookmarkStart w:id="30" w:name="geographies"/>
+    <w:bookmarkStart w:id="36" w:name="geographies"/>
     <w:p>
       <w:pPr>
         <w:pStyle w:val="Heading2"/>
@@ -1152,7 +1178,7 @@
         <w:t xml:space="preserve">1. Geographies</w:t>
       </w:r>
     </w:p>
-    <w:bookmarkStart w:id="25" w:name="statewise-breakdowns"/>
+    <w:bookmarkStart w:id="27" w:name="statewise-breakdowns"/>
     <w:p>
       <w:pPr>
         <w:pStyle w:val="Heading3"/>
@@ -1183,12 +1209,12 @@
           <wp:inline>
             <wp:extent cx="5334000" cy="2370666"/>
             <wp:effectExtent b="0" l="0" r="0" t="0"/>
-            <wp:docPr descr="" title="" id="1" name="Picture"/>
+            <wp:docPr descr="" title="" id="25" name="Picture"/>
             <a:graphic>
               <a:graphicData uri="http://schemas.openxmlformats.org/drawingml/2006/picture">
                 <pic:pic>
                   <pic:nvPicPr>
-                    <pic:cNvPr descr="fsc_q1_2022_southeast_word_files/figure-docx/barplot-state-region-1.png" id="0" name="Picture"/>
+                    <pic:cNvPr descr="fsc_q1_2022_southeast_word_files/figure-docx/barplot-state-region-1.png" id="26" name="Picture"/>
                     <pic:cNvPicPr>
                       <a:picLocks noChangeArrowheads="1" noChangeAspect="1"/>
                     </pic:cNvPicPr>
@@ -1702,8 +1728,8 @@
         <w:pStyle w:val="BodyText"/>
       </w:pPr>
     </w:p>
-    <w:bookmarkEnd w:id="25"/>
-    <w:bookmarkStart w:id="26" w:name="township-level-breakdowns"/>
+    <w:bookmarkEnd w:id="27"/>
+    <w:bookmarkStart w:id="28" w:name="township-level-breakdowns"/>
     <w:p>
       <w:pPr>
         <w:pStyle w:val="Heading3"/>
@@ -3232,8 +3258,8 @@
         <w:pStyle w:val="BodyText"/>
       </w:pPr>
     </w:p>
-    <w:bookmarkEnd w:id="26"/>
-    <w:bookmarkStart w:id="29" w:name="locations"/>
+    <w:bookmarkEnd w:id="28"/>
+    <w:bookmarkStart w:id="35" w:name="locations"/>
     <w:p>
       <w:pPr>
         <w:pStyle w:val="Heading3"/>
@@ -3272,18 +3298,18 @@
           <wp:inline>
             <wp:extent cx="5334000" cy="2370666"/>
             <wp:effectExtent b="0" l="0" r="0" t="0"/>
-            <wp:docPr descr="" title="" id="1" name="Picture"/>
+            <wp:docPr descr="" title="" id="30" name="Picture"/>
             <a:graphic>
               <a:graphicData uri="http://schemas.openxmlformats.org/drawingml/2006/picture">
                 <pic:pic>
                   <pic:nvPicPr>
-                    <pic:cNvPr descr="fsc_q1_2022_southeast_word_files/figure-docx/facet-locations-activities-1.png" id="0" name="Picture"/>
+                    <pic:cNvPr descr="fsc_q1_2022_southeast_word_files/figure-docx/facet-locations-activities-1.png" id="31" name="Picture"/>
                     <pic:cNvPicPr>
                       <a:picLocks noChangeArrowheads="1" noChangeAspect="1"/>
                     </pic:cNvPicPr>
                   </pic:nvPicPr>
                   <pic:blipFill>
-                    <a:blip r:embed="rId27"/>
+                    <a:blip r:embed="rId29"/>
                     <a:stretch>
                       <a:fillRect/>
                     </a:stretch>
@@ -3337,18 +3363,18 @@
           <wp:inline>
             <wp:extent cx="5334000" cy="2370666"/>
             <wp:effectExtent b="0" l="0" r="0" t="0"/>
-            <wp:docPr descr="" title="" id="1" name="Picture"/>
+            <wp:docPr descr="" title="" id="33" name="Picture"/>
             <a:graphic>
               <a:graphicData uri="http://schemas.openxmlformats.org/drawingml/2006/picture">
                 <pic:pic>
                   <pic:nvPicPr>
-                    <pic:cNvPr descr="fsc_q1_2022_southeast_word_files/figure-docx/histogram-locations-by-partner-1.png" id="0" name="Picture"/>
+                    <pic:cNvPr descr="fsc_q1_2022_southeast_word_files/figure-docx/histogram-locations-by-partner-1.png" id="34" name="Picture"/>
                     <pic:cNvPicPr>
                       <a:picLocks noChangeArrowheads="1" noChangeAspect="1"/>
                     </pic:cNvPicPr>
                   </pic:nvPicPr>
                   <pic:blipFill>
-                    <a:blip r:embed="rId28"/>
+                    <a:blip r:embed="rId32"/>
                     <a:stretch>
                       <a:fillRect/>
                     </a:stretch>
@@ -3793,9 +3819,9 @@
         <w:pStyle w:val="BodyText"/>
       </w:pPr>
     </w:p>
-    <w:bookmarkEnd w:id="29"/>
-    <w:bookmarkEnd w:id="30"/>
-    <w:bookmarkStart w:id="38" w:name="activities"/>
+    <w:bookmarkEnd w:id="35"/>
+    <w:bookmarkEnd w:id="36"/>
+    <w:bookmarkStart w:id="52" w:name="activities"/>
     <w:p>
       <w:pPr>
         <w:pStyle w:val="Heading2"/>
@@ -3804,7 +3830,7 @@
         <w:t xml:space="preserve">2. Activities</w:t>
       </w:r>
     </w:p>
-    <w:bookmarkStart w:id="32" w:name="progress-by-activity"/>
+    <w:bookmarkStart w:id="40" w:name="progress-by-activity"/>
     <w:p>
       <w:pPr>
         <w:pStyle w:val="Heading3"/>
@@ -3835,18 +3861,18 @@
           <wp:inline>
             <wp:extent cx="5334000" cy="2370666"/>
             <wp:effectExtent b="0" l="0" r="0" t="0"/>
-            <wp:docPr descr="" title="" id="1" name="Picture"/>
+            <wp:docPr descr="" title="" id="38" name="Picture"/>
             <a:graphic>
               <a:graphicData uri="http://schemas.openxmlformats.org/drawingml/2006/picture">
                 <pic:pic>
                   <pic:nvPicPr>
-                    <pic:cNvPr descr="fsc_q1_2022_southeast_word_files/figure-docx/progress-facet-lineplot-1.png" id="0" name="Picture"/>
+                    <pic:cNvPr descr="fsc_q1_2022_southeast_word_files/figure-docx/progress-facet-lineplot-1.png" id="39" name="Picture"/>
                     <pic:cNvPicPr>
                       <a:picLocks noChangeArrowheads="1" noChangeAspect="1"/>
                     </pic:cNvPicPr>
                   </pic:nvPicPr>
                   <pic:blipFill>
-                    <a:blip r:embed="rId31"/>
+                    <a:blip r:embed="rId37"/>
                     <a:stretch>
                       <a:fillRect/>
                     </a:stretch>
@@ -3891,8 +3917,8 @@
         <w:pStyle w:val="BodyText"/>
       </w:pPr>
     </w:p>
-    <w:bookmarkEnd w:id="32"/>
-    <w:bookmarkStart w:id="34" w:name="agricultural-and-livelihoods-activities"/>
+    <w:bookmarkEnd w:id="40"/>
+    <w:bookmarkStart w:id="44" w:name="agricultural-and-livelihoods-activities"/>
     <w:p>
       <w:pPr>
         <w:pStyle w:val="Heading3"/>
@@ -4198,18 +4224,18 @@
           <wp:inline>
             <wp:extent cx="5334000" cy="2370666"/>
             <wp:effectExtent b="0" l="0" r="0" t="0"/>
-            <wp:docPr descr="" title="" id="1" name="Picture"/>
+            <wp:docPr descr="" title="" id="42" name="Picture"/>
             <a:graphic>
               <a:graphicData uri="http://schemas.openxmlformats.org/drawingml/2006/picture">
                 <pic:pic>
                   <pic:nvPicPr>
-                    <pic:cNvPr descr="fsc_q1_2022_southeast_word_files/figure-docx/barplot-ag-activities-1.png" id="0" name="Picture"/>
+                    <pic:cNvPr descr="fsc_q1_2022_southeast_word_files/figure-docx/barplot-ag-activities-1.png" id="43" name="Picture"/>
                     <pic:cNvPicPr>
                       <a:picLocks noChangeArrowheads="1" noChangeAspect="1"/>
                     </pic:cNvPicPr>
                   </pic:nvPicPr>
                   <pic:blipFill>
-                    <a:blip r:embed="rId33"/>
+                    <a:blip r:embed="rId41"/>
                     <a:stretch>
                       <a:fillRect/>
                     </a:stretch>
@@ -4241,8 +4267,8 @@
         <w:pStyle w:val="BodyText"/>
       </w:pPr>
     </w:p>
-    <w:bookmarkEnd w:id="34"/>
-    <w:bookmarkStart w:id="37" w:name="delivery-modalities"/>
+    <w:bookmarkEnd w:id="44"/>
+    <w:bookmarkStart w:id="51" w:name="delivery-modalities"/>
     <w:p>
       <w:pPr>
         <w:pStyle w:val="Heading3"/>
@@ -4684,18 +4710,18 @@
           <wp:inline>
             <wp:extent cx="5334000" cy="2370666"/>
             <wp:effectExtent b="0" l="0" r="0" t="0"/>
-            <wp:docPr descr="" title="" id="1" name="Picture"/>
+            <wp:docPr descr="" title="" id="46" name="Picture"/>
             <a:graphic>
               <a:graphicData uri="http://schemas.openxmlformats.org/drawingml/2006/picture">
                 <pic:pic>
                   <pic:nvPicPr>
-                    <pic:cNvPr descr="fsc_q1_2022_southeast_word_files/figure-docx/facet-location-1.png" id="0" name="Picture"/>
+                    <pic:cNvPr descr="fsc_q1_2022_southeast_word_files/figure-docx/facet-location-1.png" id="47" name="Picture"/>
                     <pic:cNvPicPr>
                       <a:picLocks noChangeArrowheads="1" noChangeAspect="1"/>
                     </pic:cNvPicPr>
                   </pic:nvPicPr>
                   <pic:blipFill>
-                    <a:blip r:embed="rId35"/>
+                    <a:blip r:embed="rId45"/>
                     <a:stretch>
                       <a:fillRect/>
                     </a:stretch>
@@ -4752,18 +4778,18 @@
           <wp:inline>
             <wp:extent cx="5334000" cy="2370666"/>
             <wp:effectExtent b="0" l="0" r="0" t="0"/>
-            <wp:docPr descr="" title="" id="1" name="Picture"/>
+            <wp:docPr descr="" title="" id="49" name="Picture"/>
             <a:graphic>
               <a:graphicData uri="http://schemas.openxmlformats.org/drawingml/2006/picture">
                 <pic:pic>
                   <pic:nvPicPr>
-                    <pic:cNvPr descr="fsc_q1_2022_southeast_word_files/figure-docx/delivery-modalities-stacked-bar-1.png" id="0" name="Picture"/>
+                    <pic:cNvPr descr="fsc_q1_2022_southeast_word_files/figure-docx/delivery-modalities-stacked-bar-1.png" id="50" name="Picture"/>
                     <pic:cNvPicPr>
                       <a:picLocks noChangeArrowheads="1" noChangeAspect="1"/>
                     </pic:cNvPicPr>
                   </pic:nvPicPr>
                   <pic:blipFill>
-                    <a:blip r:embed="rId36"/>
+                    <a:blip r:embed="rId48"/>
                     <a:stretch>
                       <a:fillRect/>
                     </a:stretch>
@@ -4795,9 +4821,9 @@
         <w:pStyle w:val="BodyText"/>
       </w:pPr>
     </w:p>
-    <w:bookmarkEnd w:id="37"/>
-    <w:bookmarkEnd w:id="38"/>
-    <w:bookmarkStart w:id="49" w:name="cash-based-programming"/>
+    <w:bookmarkEnd w:id="51"/>
+    <w:bookmarkEnd w:id="52"/>
+    <w:bookmarkStart w:id="75" w:name="cash-based-programming"/>
     <w:p>
       <w:pPr>
         <w:pStyle w:val="Heading2"/>
@@ -4806,7 +4832,7 @@
         <w:t xml:space="preserve">3. Cash-based programming</w:t>
       </w:r>
     </w:p>
-    <w:bookmarkStart w:id="40" w:name="cash-transfer-values-per-household"/>
+    <w:bookmarkStart w:id="56" w:name="cash-transfer-values-per-household"/>
     <w:p>
       <w:pPr>
         <w:pStyle w:val="Heading3"/>
@@ -4824,18 +4850,18 @@
           <wp:inline>
             <wp:extent cx="5334000" cy="3556000"/>
             <wp:effectExtent b="0" l="0" r="0" t="0"/>
-            <wp:docPr descr="" title="" id="1" name="Picture"/>
+            <wp:docPr descr="" title="" id="54" name="Picture"/>
             <a:graphic>
               <a:graphicData uri="http://schemas.openxmlformats.org/drawingml/2006/picture">
                 <pic:pic>
                   <pic:nvPicPr>
-                    <pic:cNvPr descr="fsc_q1_2022_southeast_word_files/figure-docx/usd-hhd-bin-barplot-1.png" id="0" name="Picture"/>
+                    <pic:cNvPr descr="fsc_q1_2022_southeast_word_files/figure-docx/usd-hhd-bin-barplot-1.png" id="55" name="Picture"/>
                     <pic:cNvPicPr>
                       <a:picLocks noChangeArrowheads="1" noChangeAspect="1"/>
                     </pic:cNvPicPr>
                   </pic:nvPicPr>
                   <pic:blipFill>
-                    <a:blip r:embed="rId39"/>
+                    <a:blip r:embed="rId53"/>
                     <a:stretch>
                       <a:fillRect/>
                     </a:stretch>
@@ -5063,8 +5089,8 @@
         <w:pStyle w:val="BodyText"/>
       </w:pPr>
     </w:p>
-    <w:bookmarkEnd w:id="40"/>
-    <w:bookmarkStart w:id="42" w:name="Xd77fc4f8916bba1c5d2ed7e3ee2be03e921980d"/>
+    <w:bookmarkEnd w:id="56"/>
+    <w:bookmarkStart w:id="60" w:name="Xd77fc4f8916bba1c5d2ed7e3ee2be03e921980d"/>
     <w:p>
       <w:pPr>
         <w:pStyle w:val="Heading3"/>
@@ -5103,18 +5129,18 @@
           <wp:inline>
             <wp:extent cx="5334000" cy="3852333"/>
             <wp:effectExtent b="0" l="0" r="0" t="0"/>
-            <wp:docPr descr="" title="" id="1" name="Picture"/>
+            <wp:docPr descr="" title="" id="58" name="Picture"/>
             <a:graphic>
               <a:graphicData uri="http://schemas.openxmlformats.org/drawingml/2006/picture">
                 <pic:pic>
                   <pic:nvPicPr>
-                    <pic:cNvPr descr="fsc_q1_2022_southeast_word_files/figure-docx/partner-cash-values-1.png" id="0" name="Picture"/>
+                    <pic:cNvPr descr="fsc_q1_2022_southeast_word_files/figure-docx/partner-cash-values-1.png" id="59" name="Picture"/>
                     <pic:cNvPicPr>
                       <a:picLocks noChangeArrowheads="1" noChangeAspect="1"/>
                     </pic:cNvPicPr>
                   </pic:nvPicPr>
                   <pic:blipFill>
-                    <a:blip r:embed="rId41"/>
+                    <a:blip r:embed="rId57"/>
                     <a:stretch>
                       <a:fillRect/>
                     </a:stretch>
@@ -5146,8 +5172,8 @@
         <w:pStyle w:val="BodyText"/>
       </w:pPr>
     </w:p>
-    <w:bookmarkEnd w:id="42"/>
-    <w:bookmarkStart w:id="45" w:name="cash-transfer-values-per-person"/>
+    <w:bookmarkEnd w:id="60"/>
+    <w:bookmarkStart w:id="67" w:name="cash-transfer-values-per-person"/>
     <w:p>
       <w:pPr>
         <w:pStyle w:val="Heading3"/>
@@ -5178,18 +5204,18 @@
           <wp:inline>
             <wp:extent cx="5334000" cy="2370666"/>
             <wp:effectExtent b="0" l="0" r="0" t="0"/>
-            <wp:docPr descr="" title="" id="1" name="Picture"/>
+            <wp:docPr descr="" title="" id="62" name="Picture"/>
             <a:graphic>
               <a:graphicData uri="http://schemas.openxmlformats.org/drawingml/2006/picture">
                 <pic:pic>
                   <pic:nvPicPr>
-                    <pic:cNvPr descr="fsc_q1_2022_southeast_word_files/figure-docx/boxplot-activity-usd-per-person-1.png" id="0" name="Picture"/>
+                    <pic:cNvPr descr="fsc_q1_2022_southeast_word_files/figure-docx/boxplot-activity-usd-per-person-1.png" id="63" name="Picture"/>
                     <pic:cNvPicPr>
                       <a:picLocks noChangeArrowheads="1" noChangeAspect="1"/>
                     </pic:cNvPicPr>
                   </pic:nvPicPr>
                   <pic:blipFill>
-                    <a:blip r:embed="rId43"/>
+                    <a:blip r:embed="rId61"/>
                     <a:stretch>
                       <a:fillRect/>
                     </a:stretch>
@@ -5259,18 +5285,18 @@
           <wp:inline>
             <wp:extent cx="5334000" cy="2370666"/>
             <wp:effectExtent b="0" l="0" r="0" t="0"/>
-            <wp:docPr descr="" title="" id="1" name="Picture"/>
+            <wp:docPr descr="" title="" id="65" name="Picture"/>
             <a:graphic>
               <a:graphicData uri="http://schemas.openxmlformats.org/drawingml/2006/picture">
                 <pic:pic>
                   <pic:nvPicPr>
-                    <pic:cNvPr descr="fsc_q1_2022_southeast_word_files/figure-docx/plotly-transfer-value-scatter-1.png" id="0" name="Picture"/>
+                    <pic:cNvPr descr="fsc_q1_2022_southeast_word_files/figure-docx/plotly-transfer-value-scatter-1.png" id="66" name="Picture"/>
                     <pic:cNvPicPr>
                       <a:picLocks noChangeArrowheads="1" noChangeAspect="1"/>
                     </pic:cNvPicPr>
                   </pic:nvPicPr>
                   <pic:blipFill>
-                    <a:blip r:embed="rId44"/>
+                    <a:blip r:embed="rId64"/>
                     <a:stretch>
                       <a:fillRect/>
                     </a:stretch>
@@ -5323,8 +5349,8 @@
         <w:pStyle w:val="BodyText"/>
       </w:pPr>
     </w:p>
-    <w:bookmarkEnd w:id="45"/>
-    <w:bookmarkStart w:id="48" w:name="a-closer-look-at-food-distributions"/>
+    <w:bookmarkEnd w:id="67"/>
+    <w:bookmarkStart w:id="74" w:name="a-closer-look-at-food-distributions"/>
     <w:p>
       <w:pPr>
         <w:pStyle w:val="Heading3"/>
@@ -5363,18 +5389,18 @@
           <wp:inline>
             <wp:extent cx="5334000" cy="2370666"/>
             <wp:effectExtent b="0" l="0" r="0" t="0"/>
-            <wp:docPr descr="" title="" id="1" name="Picture"/>
+            <wp:docPr descr="" title="" id="69" name="Picture"/>
             <a:graphic>
               <a:graphicData uri="http://schemas.openxmlformats.org/drawingml/2006/picture">
                 <pic:pic>
                   <pic:nvPicPr>
-                    <pic:cNvPr descr="fsc_q1_2022_southeast_word_files/figure-docx/plotly-food-dist-range-1.png" id="0" name="Picture"/>
+                    <pic:cNvPr descr="fsc_q1_2022_southeast_word_files/figure-docx/plotly-food-dist-range-1.png" id="70" name="Picture"/>
                     <pic:cNvPicPr>
                       <a:picLocks noChangeArrowheads="1" noChangeAspect="1"/>
                     </pic:cNvPicPr>
                   </pic:nvPicPr>
                   <pic:blipFill>
-                    <a:blip r:embed="rId46"/>
+                    <a:blip r:embed="rId68"/>
                     <a:stretch>
                       <a:fillRect/>
                     </a:stretch>
@@ -5791,18 +5817,18 @@
           <wp:inline>
             <wp:extent cx="5334000" cy="2370666"/>
             <wp:effectExtent b="0" l="0" r="0" t="0"/>
-            <wp:docPr descr="" title="" id="1" name="Picture"/>
+            <wp:docPr descr="" title="" id="72" name="Picture"/>
             <a:graphic>
               <a:graphicData uri="http://schemas.openxmlformats.org/drawingml/2006/picture">
                 <pic:pic>
                   <pic:nvPicPr>
-                    <pic:cNvPr descr="fsc_q1_2022_southeast_word_files/figure-docx/barplot-2021-2022-1.png" id="0" name="Picture"/>
+                    <pic:cNvPr descr="fsc_q1_2022_southeast_word_files/figure-docx/barplot-2021-2022-1.png" id="73" name="Picture"/>
                     <pic:cNvPicPr>
                       <a:picLocks noChangeArrowheads="1" noChangeAspect="1"/>
                     </pic:cNvPicPr>
                   </pic:nvPicPr>
                   <pic:blipFill>
-                    <a:blip r:embed="rId47"/>
+                    <a:blip r:embed="rId71"/>
                     <a:stretch>
                       <a:fillRect/>
                     </a:stretch>
@@ -5847,9 +5873,9 @@
         <w:pStyle w:val="BodyText"/>
       </w:pPr>
     </w:p>
-    <w:bookmarkEnd w:id="48"/>
-    <w:bookmarkEnd w:id="49"/>
-    <w:bookmarkStart w:id="56" w:name="beneficiaries"/>
+    <w:bookmarkEnd w:id="74"/>
+    <w:bookmarkEnd w:id="75"/>
+    <w:bookmarkStart w:id="88" w:name="beneficiaries"/>
     <w:p>
       <w:pPr>
         <w:pStyle w:val="Heading2"/>
@@ -5858,7 +5884,7 @@
         <w:t xml:space="preserve">4. Beneficiaries</w:t>
       </w:r>
     </w:p>
-    <w:bookmarkStart w:id="51" w:name="beneficiary-types"/>
+    <w:bookmarkStart w:id="79" w:name="beneficiary-types"/>
     <w:p>
       <w:pPr>
         <w:pStyle w:val="Heading3"/>
@@ -5889,18 +5915,18 @@
           <wp:inline>
             <wp:extent cx="5334000" cy="2370666"/>
             <wp:effectExtent b="0" l="0" r="0" t="0"/>
-            <wp:docPr descr="" title="" id="1" name="Picture"/>
+            <wp:docPr descr="" title="" id="77" name="Picture"/>
             <a:graphic>
               <a:graphicData uri="http://schemas.openxmlformats.org/drawingml/2006/picture">
                 <pic:pic>
                   <pic:nvPicPr>
-                    <pic:cNvPr descr="fsc_q1_2022_southeast_word_files/figure-docx/unnamed-chunk-1-1.png" id="0" name="Picture"/>
+                    <pic:cNvPr descr="fsc_q1_2022_southeast_word_files/figure-docx/unnamed-chunk-1-1.png" id="78" name="Picture"/>
                     <pic:cNvPicPr>
                       <a:picLocks noChangeArrowheads="1" noChangeAspect="1"/>
                     </pic:cNvPicPr>
                   </pic:nvPicPr>
                   <pic:blipFill>
-                    <a:blip r:embed="rId50"/>
+                    <a:blip r:embed="rId76"/>
                     <a:stretch>
                       <a:fillRect/>
                     </a:stretch>
@@ -5932,8 +5958,8 @@
         <w:pStyle w:val="BodyText"/>
       </w:pPr>
     </w:p>
-    <w:bookmarkEnd w:id="51"/>
-    <w:bookmarkStart w:id="52" w:name="evidence-of-food-insecurity-status"/>
+    <w:bookmarkEnd w:id="79"/>
+    <w:bookmarkStart w:id="80" w:name="evidence-of-food-insecurity-status"/>
     <w:p>
       <w:pPr>
         <w:pStyle w:val="Heading3"/>
@@ -6293,8 +6319,8 @@
         <w:pStyle w:val="BodyText"/>
       </w:pPr>
     </w:p>
-    <w:bookmarkEnd w:id="52"/>
-    <w:bookmarkStart w:id="55" w:name="beneficiary-disaggregation"/>
+    <w:bookmarkEnd w:id="80"/>
+    <w:bookmarkStart w:id="87" w:name="beneficiary-disaggregation"/>
     <w:p>
       <w:pPr>
         <w:pStyle w:val="Heading3"/>
@@ -6395,18 +6421,18 @@
           <wp:inline>
             <wp:extent cx="5334000" cy="2370666"/>
             <wp:effectExtent b="0" l="0" r="0" t="0"/>
-            <wp:docPr descr="" title="" id="1" name="Picture"/>
+            <wp:docPr descr="" title="" id="82" name="Picture"/>
             <a:graphic>
               <a:graphicData uri="http://schemas.openxmlformats.org/drawingml/2006/picture">
                 <pic:pic>
                   <pic:nvPicPr>
-                    <pic:cNvPr descr="fsc_q1_2022_southeast_word_files/figure-docx/unnamed-chunk-5-1.png" id="0" name="Picture"/>
+                    <pic:cNvPr descr="fsc_q1_2022_southeast_word_files/figure-docx/unnamed-chunk-5-1.png" id="83" name="Picture"/>
                     <pic:cNvPicPr>
                       <a:picLocks noChangeArrowheads="1" noChangeAspect="1"/>
                     </pic:cNvPicPr>
                   </pic:nvPicPr>
                   <pic:blipFill>
-                    <a:blip r:embed="rId53"/>
+                    <a:blip r:embed="rId81"/>
                     <a:stretch>
                       <a:fillRect/>
                     </a:stretch>
@@ -6476,18 +6502,18 @@
           <wp:inline>
             <wp:extent cx="5334000" cy="2370666"/>
             <wp:effectExtent b="0" l="0" r="0" t="0"/>
-            <wp:docPr descr="" title="" id="1" name="Picture"/>
+            <wp:docPr descr="" title="" id="85" name="Picture"/>
             <a:graphic>
               <a:graphicData uri="http://schemas.openxmlformats.org/drawingml/2006/picture">
                 <pic:pic>
                   <pic:nvPicPr>
-                    <pic:cNvPr descr="fsc_q1_2022_southeast_word_files/figure-docx/unnamed-chunk-6-1.png" id="0" name="Picture"/>
+                    <pic:cNvPr descr="fsc_q1_2022_southeast_word_files/figure-docx/unnamed-chunk-6-1.png" id="86" name="Picture"/>
                     <pic:cNvPicPr>
                       <a:picLocks noChangeArrowheads="1" noChangeAspect="1"/>
                     </pic:cNvPicPr>
                   </pic:nvPicPr>
                   <pic:blipFill>
-                    <a:blip r:embed="rId54"/>
+                    <a:blip r:embed="rId84"/>
                     <a:stretch>
                       <a:fillRect/>
                     </a:stretch>
@@ -6519,9 +6545,9 @@
         <w:pStyle w:val="BodyText"/>
       </w:pPr>
     </w:p>
-    <w:bookmarkEnd w:id="55"/>
-    <w:bookmarkEnd w:id="56"/>
-    <w:bookmarkStart w:id="62" w:name="partners"/>
+    <w:bookmarkEnd w:id="87"/>
+    <w:bookmarkEnd w:id="88"/>
+    <w:bookmarkStart w:id="98" w:name="partners"/>
     <w:p>
       <w:pPr>
         <w:pStyle w:val="Heading2"/>
@@ -6530,7 +6556,7 @@
         <w:t xml:space="preserve">5. Partners</w:t>
       </w:r>
     </w:p>
-    <w:bookmarkStart w:id="58" w:name="reach-by-implementing-partner"/>
+    <w:bookmarkStart w:id="92" w:name="reach-by-implementing-partner"/>
     <w:p>
       <w:pPr>
         <w:pStyle w:val="Heading3"/>
@@ -6569,18 +6595,18 @@
           <wp:inline>
             <wp:extent cx="5334000" cy="2370666"/>
             <wp:effectExtent b="0" l="0" r="0" t="0"/>
-            <wp:docPr descr="" title="" id="1" name="Picture"/>
+            <wp:docPr descr="" title="" id="90" name="Picture"/>
             <a:graphic>
               <a:graphicData uri="http://schemas.openxmlformats.org/drawingml/2006/picture">
                 <pic:pic>
                   <pic:nvPicPr>
-                    <pic:cNvPr descr="fsc_q1_2022_southeast_word_files/figure-docx/plotly-partner-scatter-1.png" id="0" name="Picture"/>
+                    <pic:cNvPr descr="fsc_q1_2022_southeast_word_files/figure-docx/plotly-partner-scatter-1.png" id="91" name="Picture"/>
                     <pic:cNvPicPr>
                       <a:picLocks noChangeArrowheads="1" noChangeAspect="1"/>
                     </pic:cNvPicPr>
                   </pic:nvPicPr>
                   <pic:blipFill>
-                    <a:blip r:embed="rId57"/>
+                    <a:blip r:embed="rId89"/>
                     <a:stretch>
                       <a:fillRect/>
                     </a:stretch>
@@ -6658,8 +6684,8 @@
         <w:pStyle w:val="FirstParagraph"/>
       </w:pPr>
     </w:p>
-    <w:bookmarkEnd w:id="58"/>
-    <w:bookmarkStart w:id="60" w:name="monthly-progress-by-partner"/>
+    <w:bookmarkEnd w:id="92"/>
+    <w:bookmarkStart w:id="96" w:name="monthly-progress-by-partner"/>
     <w:p>
       <w:pPr>
         <w:pStyle w:val="Heading3"/>
@@ -6677,18 +6703,18 @@
           <wp:inline>
             <wp:extent cx="5334000" cy="2370666"/>
             <wp:effectExtent b="0" l="0" r="0" t="0"/>
-            <wp:docPr descr="" title="" id="1" name="Picture"/>
+            <wp:docPr descr="" title="" id="94" name="Picture"/>
             <a:graphic>
               <a:graphicData uri="http://schemas.openxmlformats.org/drawingml/2006/picture">
                 <pic:pic>
                   <pic:nvPicPr>
-                    <pic:cNvPr descr="fsc_q1_2022_southeast_word_files/figure-docx/partner-progress-facet-line-1.png" id="0" name="Picture"/>
+                    <pic:cNvPr descr="fsc_q1_2022_southeast_word_files/figure-docx/partner-progress-facet-line-1.png" id="95" name="Picture"/>
                     <pic:cNvPicPr>
                       <a:picLocks noChangeArrowheads="1" noChangeAspect="1"/>
                     </pic:cNvPicPr>
                   </pic:nvPicPr>
                   <pic:blipFill>
-                    <a:blip r:embed="rId59"/>
+                    <a:blip r:embed="rId93"/>
                     <a:stretch>
                       <a:fillRect/>
                     </a:stretch>
@@ -7991,8 +8017,8 @@
         <w:pStyle w:val="BodyText"/>
       </w:pPr>
     </w:p>
-    <w:bookmarkEnd w:id="60"/>
-    <w:bookmarkStart w:id="61" w:name="donors"/>
+    <w:bookmarkEnd w:id="96"/>
+    <w:bookmarkStart w:id="97" w:name="donors"/>
     <w:p>
       <w:pPr>
         <w:pStyle w:val="Heading3"/>
@@ -8418,9 +8444,9 @@
         <w:pStyle w:val="BodyText"/>
       </w:pPr>
     </w:p>
-    <w:bookmarkEnd w:id="61"/>
-    <w:bookmarkEnd w:id="62"/>
-    <w:bookmarkStart w:id="69" w:name="comparison-with-targets"/>
+    <w:bookmarkEnd w:id="97"/>
+    <w:bookmarkEnd w:id="98"/>
+    <w:bookmarkStart w:id="108" w:name="comparison-with-targets"/>
     <w:p>
       <w:pPr>
         <w:pStyle w:val="Heading2"/>
@@ -8429,7 +8455,7 @@
         <w:t xml:space="preserve">6. Comparison with targets</w:t>
       </w:r>
     </w:p>
-    <w:bookmarkStart w:id="64" w:name="reached-vs-target-by-township"/>
+    <w:bookmarkStart w:id="102" w:name="reached-vs-target-by-township"/>
     <w:p>
       <w:pPr>
         <w:pStyle w:val="Heading3"/>
@@ -8490,18 +8516,18 @@
           <wp:inline>
             <wp:extent cx="5334000" cy="2370666"/>
             <wp:effectExtent b="0" l="0" r="0" t="0"/>
-            <wp:docPr descr="" title="" id="1" name="Picture"/>
+            <wp:docPr descr="" title="" id="100" name="Picture"/>
             <a:graphic>
               <a:graphicData uri="http://schemas.openxmlformats.org/drawingml/2006/picture">
                 <pic:pic>
                   <pic:nvPicPr>
-                    <pic:cNvPr descr="fsc_q1_2022_southeast_word_files/figure-docx/plotly-tsp-comparison-reached-target-1.png" id="0" name="Picture"/>
+                    <pic:cNvPr descr="fsc_q1_2022_southeast_word_files/figure-docx/plotly-tsp-comparison-reached-target-1.png" id="101" name="Picture"/>
                     <pic:cNvPicPr>
                       <a:picLocks noChangeArrowheads="1" noChangeAspect="1"/>
                     </pic:cNvPicPr>
                   </pic:nvPicPr>
                   <pic:blipFill>
-                    <a:blip r:embed="rId63"/>
+                    <a:blip r:embed="rId99"/>
                     <a:stretch>
                       <a:fillRect/>
                     </a:stretch>
@@ -8533,8 +8559,8 @@
         <w:pStyle w:val="BodyText"/>
       </w:pPr>
     </w:p>
-    <w:bookmarkEnd w:id="64"/>
-    <w:bookmarkStart w:id="66" w:name="Xf6202bbef52470b1db916a6197bcfb79df86d8d"/>
+    <w:bookmarkEnd w:id="102"/>
+    <w:bookmarkStart w:id="106" w:name="Xf6202bbef52470b1db916a6197bcfb79df86d8d"/>
     <w:p>
       <w:pPr>
         <w:pStyle w:val="Heading3"/>
@@ -8552,18 +8578,18 @@
           <wp:inline>
             <wp:extent cx="5334000" cy="5334000"/>
             <wp:effectExtent b="0" l="0" r="0" t="0"/>
-            <wp:docPr descr="" title="" id="1" name="Picture"/>
+            <wp:docPr descr="" title="" id="104" name="Picture"/>
             <a:graphic>
               <a:graphicData uri="http://schemas.openxmlformats.org/drawingml/2006/picture">
                 <pic:pic>
                   <pic:nvPicPr>
-                    <pic:cNvPr descr="fsc_q1_2022_southeast_word_files/figure-docx/maps-ben-target-1.png" id="0" name="Picture"/>
+                    <pic:cNvPr descr="fsc_q1_2022_southeast_word_files/figure-docx/maps-ben-target-1.png" id="105" name="Picture"/>
                     <pic:cNvPicPr>
                       <a:picLocks noChangeArrowheads="1" noChangeAspect="1"/>
                     </pic:cNvPicPr>
                   </pic:nvPicPr>
                   <pic:blipFill>
-                    <a:blip r:embed="rId65"/>
+                    <a:blip r:embed="rId103"/>
                     <a:stretch>
                       <a:fillRect/>
                     </a:stretch>
@@ -8606,8 +8632,8 @@
         <w:pStyle w:val="BodyText"/>
       </w:pPr>
     </w:p>
-    <w:bookmarkEnd w:id="66"/>
-    <w:bookmarkStart w:id="68" w:name="interactive-reference-table"/>
+    <w:bookmarkEnd w:id="106"/>
+    <w:bookmarkStart w:id="107" w:name="interactive-reference-table"/>
     <w:p>
       <w:pPr>
         <w:pStyle w:val="Heading3"/>
@@ -8629,55 +8655,8 @@
         <w:pStyle w:val="BodyText"/>
       </w:pPr>
     </w:p>
-    <w:p>
-      <w:pPr>
-        <w:pStyle w:val="BodyText"/>
-      </w:pPr>
-      <w:r>
-        <w:drawing>
-          <wp:inline>
-            <wp:extent cx="3175000" cy="2012950"/>
-            <wp:effectExtent b="0" l="0" r="0" t="0"/>
-            <wp:docPr descr="" title="" id="1" name="Picture"/>
-            <a:graphic>
-              <a:graphicData uri="http://schemas.openxmlformats.org/drawingml/2006/picture">
-                <pic:pic>
-                  <pic:nvPicPr>
-                    <pic:cNvPr descr="fsc_q1_2022_southeast_word_files/figure-docx/unnamed-chunk-9-1.png" id="0" name="Picture"/>
-                    <pic:cNvPicPr>
-                      <a:picLocks noChangeArrowheads="1" noChangeAspect="1"/>
-                    </pic:cNvPicPr>
-                  </pic:nvPicPr>
-                  <pic:blipFill>
-                    <a:blip r:embed="rId67"/>
-                    <a:stretch>
-                      <a:fillRect/>
-                    </a:stretch>
-                  </pic:blipFill>
-                  <pic:spPr bwMode="auto">
-                    <a:xfrm>
-                      <a:off x="0" y="0"/>
-                      <a:ext cx="3175000" cy="2012950"/>
-                    </a:xfrm>
-                    <a:prstGeom prst="rect">
-                      <a:avLst/>
-                    </a:prstGeom>
-                    <a:noFill/>
-                    <a:ln w="9525">
-                      <a:noFill/>
-                      <a:headEnd/>
-                      <a:tailEnd/>
-                    </a:ln>
-                  </pic:spPr>
-                </pic:pic>
-              </a:graphicData>
-            </a:graphic>
-          </wp:inline>
-        </w:drawing>
-      </w:r>
-    </w:p>
-    <w:bookmarkEnd w:id="68"/>
-    <w:bookmarkEnd w:id="69"/>
+    <w:bookmarkEnd w:id="107"/>
+    <w:bookmarkEnd w:id="108"/>
     <w:sectPr/>
   </w:body>
 </w:document>

</xml_diff>